<commit_message>
HUD improvements and act 4 almost done. Except lore
</commit_message>
<xml_diff>
--- a/Design_documents/Quick story design.docx
+++ b/Design_documents/Quick story design.docx
@@ -82,25 +82,13 @@
           <w:b/>
           <w:bCs/>
         </w:rPr>
+        <w:t xml:space="preserve"> -</w:t>
+      </w:r>
+      <w:r>
         <w:t xml:space="preserve"> </w:t>
       </w:r>
-      <w:proofErr w:type="gramStart"/>
-      <w:r>
-        <w:rPr>
-          <w:b/>
-          <w:bCs/>
-        </w:rPr>
-        <w:t>-</w:t>
-      </w:r>
-      <w:r>
-        <w:t xml:space="preserve"> </w:t>
-      </w:r>
-      <w:r>
-        <w:t xml:space="preserve"> Nat.</w:t>
-      </w:r>
-      <w:proofErr w:type="gramEnd"/>
-      <w:r>
-        <w:t xml:space="preserve"> </w:t>
+      <w:r>
+        <w:t xml:space="preserve"> Nat. </w:t>
       </w:r>
       <w:r>
         <w:rPr>
@@ -122,39 +110,7 @@
           <w:b/>
           <w:bCs/>
         </w:rPr>
-        <w:t xml:space="preserve">Chef – “Aww hell </w:t>
-      </w:r>
-      <w:proofErr w:type="spellStart"/>
-      <w:r>
-        <w:rPr>
-          <w:b/>
-          <w:bCs/>
-        </w:rPr>
-        <w:t>naw</w:t>
-      </w:r>
-      <w:proofErr w:type="spellEnd"/>
-      <w:r>
-        <w:rPr>
-          <w:b/>
-          <w:bCs/>
-        </w:rPr>
-        <w:t xml:space="preserve">” “This </w:t>
-      </w:r>
-      <w:proofErr w:type="spellStart"/>
-      <w:r>
-        <w:rPr>
-          <w:b/>
-          <w:bCs/>
-        </w:rPr>
-        <w:t>ain’t</w:t>
-      </w:r>
-      <w:proofErr w:type="spellEnd"/>
-      <w:r>
-        <w:rPr>
-          <w:b/>
-          <w:bCs/>
-        </w:rPr>
-        <w:t xml:space="preserve"> my first barbecue”.</w:t>
+        <w:t>Chef – “Aww hell naw” “This ain’t my first barbecue”.</w:t>
       </w:r>
     </w:p>
     <w:p>
@@ -232,15 +188,7 @@
     </w:p>
     <w:p>
       <w:r>
-        <w:t xml:space="preserve">Medical labs </w:t>
-      </w:r>
-      <w:proofErr w:type="gramStart"/>
-      <w:r>
-        <w:t>has</w:t>
-      </w:r>
-      <w:proofErr w:type="gramEnd"/>
-      <w:r>
-        <w:t xml:space="preserve"> keycard.</w:t>
+        <w:t>Medical labs has keycard.</w:t>
       </w:r>
     </w:p>
     <w:p>
@@ -369,7 +317,13 @@
     </w:p>
     <w:p>
       <w:r>
-        <w:t>Bridge console shows 3 errors before you can get there:</w:t>
+        <w:t xml:space="preserve">Bridge console shows </w:t>
+      </w:r>
+      <w:r>
+        <w:t>2</w:t>
+      </w:r>
+      <w:r>
+        <w:t xml:space="preserve"> errors before you can get there:</w:t>
       </w:r>
     </w:p>
     <w:p>
@@ -399,23 +353,6 @@
         <w:t xml:space="preserve"> required</w:t>
       </w:r>
     </w:p>
-    <w:p>
-      <w:pPr>
-        <w:pStyle w:val="ListParagraph"/>
-        <w:numPr>
-          <w:ilvl w:val="0"/>
-          <w:numId w:val="1"/>
-        </w:numPr>
-      </w:pPr>
-      <w:r>
-        <w:t>Pressure not equalized</w:t>
-      </w:r>
-    </w:p>
-    <w:p>
-      <w:pPr>
-        <w:ind w:left="360"/>
-      </w:pPr>
-    </w:p>
     <w:p/>
     <w:p>
       <w:r>
@@ -463,13 +400,8 @@
       <w:r>
         <w:t xml:space="preserve">SART is closed behind a </w:t>
       </w:r>
-      <w:proofErr w:type="gramStart"/>
-      <w:r>
-        <w:t>high tech</w:t>
-      </w:r>
-      <w:proofErr w:type="gramEnd"/>
-      <w:r>
-        <w:t xml:space="preserve"> locker that has malfunctioned. </w:t>
+      <w:r>
+        <w:t xml:space="preserve">high tech locker that has malfunctioned. </w:t>
       </w:r>
       <w:r>
         <w:t>You need to open it from Server Array terminal</w:t>
@@ -478,30 +410,6 @@
         <w:t>.</w:t>
       </w:r>
     </w:p>
-    <w:p>
-      <w:r>
-        <w:rPr>
-          <w:b/>
-          <w:bCs/>
-        </w:rPr>
-        <w:t>Command Server Array Door:</w:t>
-      </w:r>
-      <w:r>
-        <w:t xml:space="preserve"> The electronic lock is intact, but the emergency mechanical override is </w:t>
-      </w:r>
-      <w:r>
-        <w:rPr>
-          <w:b/>
-          <w:bCs/>
-        </w:rPr>
-        <w:t>stuck due to a system shock</w:t>
-      </w:r>
-      <w:r>
-        <w:t>.</w:t>
-      </w:r>
-    </w:p>
-    <w:p/>
-    <w:p/>
     <w:p/>
     <w:p>
       <w:pPr>

</xml_diff>

<commit_message>
Act 4 done until bridge
</commit_message>
<xml_diff>
--- a/Design_documents/Quick story design.docx
+++ b/Design_documents/Quick story design.docx
@@ -3,316 +3,161 @@
 <w:document xmlns:wpc="http://schemas.microsoft.com/office/word/2010/wordprocessingCanvas" xmlns:cx="http://schemas.microsoft.com/office/drawing/2014/chartex" xmlns:cx1="http://schemas.microsoft.com/office/drawing/2015/9/8/chartex" xmlns:cx2="http://schemas.microsoft.com/office/drawing/2015/10/21/chartex" xmlns:cx3="http://schemas.microsoft.com/office/drawing/2016/5/9/chartex" xmlns:cx4="http://schemas.microsoft.com/office/drawing/2016/5/10/chartex" xmlns:cx5="http://schemas.microsoft.com/office/drawing/2016/5/11/chartex" xmlns:cx6="http://schemas.microsoft.com/office/drawing/2016/5/12/chartex" xmlns:cx7="http://schemas.microsoft.com/office/drawing/2016/5/13/chartex" xmlns:cx8="http://schemas.microsoft.com/office/drawing/2016/5/14/chartex" xmlns:mc="http://schemas.openxmlformats.org/markup-compatibility/2006" xmlns:aink="http://schemas.microsoft.com/office/drawing/2016/ink" xmlns:am3d="http://schemas.microsoft.com/office/drawing/2017/model3d" xmlns:o="urn:schemas-microsoft-com:office:office" xmlns:oel="http://schemas.microsoft.com/office/2019/extlst" xmlns:r="http://schemas.openxmlformats.org/officeDocument/2006/relationships" xmlns:m="http://schemas.openxmlformats.org/officeDocument/2006/math" xmlns:v="urn:schemas-microsoft-com:vml" xmlns:wp14="http://schemas.microsoft.com/office/word/2010/wordprocessingDrawing" xmlns:wp="http://schemas.openxmlformats.org/drawingml/2006/wordprocessingDrawing" xmlns:w10="urn:schemas-microsoft-com:office:word" xmlns:w="http://schemas.openxmlformats.org/wordprocessingml/2006/main" xmlns:w14="http://schemas.microsoft.com/office/word/2010/wordml" xmlns:w15="http://schemas.microsoft.com/office/word/2012/wordml" xmlns:w16cex="http://schemas.microsoft.com/office/word/2018/wordml/cex" xmlns:w16cid="http://schemas.microsoft.com/office/word/2016/wordml/cid" xmlns:w16="http://schemas.microsoft.com/office/word/2018/wordml" xmlns:w16du="http://schemas.microsoft.com/office/word/2023/wordml/word16du" xmlns:w16sdtdh="http://schemas.microsoft.com/office/word/2020/wordml/sdtdatahash" xmlns:w16sdtfl="http://schemas.microsoft.com/office/word/2024/wordml/sdtformatlock" xmlns:w16se="http://schemas.microsoft.com/office/word/2015/wordml/symex" xmlns:wpg="http://schemas.microsoft.com/office/word/2010/wordprocessingGroup" xmlns:wpi="http://schemas.microsoft.com/office/word/2010/wordprocessingInk" xmlns:wne="http://schemas.microsoft.com/office/word/2006/wordml" xmlns:wps="http://schemas.microsoft.com/office/word/2010/wordprocessingShape" mc:Ignorable="w14 w15 w16se w16cid w16 w16cex w16sdtdh w16sdtfl w16du wp14">
   <w:body>
     <w:p>
-      <w:pPr>
-        <w:rPr>
-          <w:b/>
-          <w:bCs/>
-        </w:rPr>
-      </w:pPr>
-      <w:r>
-        <w:rPr>
-          <w:b/>
-          <w:bCs/>
-        </w:rPr>
-        <w:t xml:space="preserve">Operating system: </w:t>
-      </w:r>
-      <w:r>
-        <w:rPr>
-          <w:b/>
-          <w:bCs/>
-        </w:rPr>
-        <w:t>I</w:t>
-      </w:r>
-      <w:r>
-        <w:rPr>
-          <w:b/>
-          <w:bCs/>
-        </w:rPr>
-        <w:t>CARUS SYSTEMS</w:t>
-      </w:r>
-      <w:r>
-        <w:rPr>
-          <w:b/>
-          <w:bCs/>
-        </w:rPr>
+      <w:r>
+        <w:t>Operating system: ICARUS SYSTEMS</w:t>
+      </w:r>
+      <w:r>
         <w:br/>
         <w:t>Ship name: Tantalus Horizon</w:t>
       </w:r>
     </w:p>
     <w:p>
       <w:r>
-        <w:rPr>
-          <w:b/>
-          <w:bCs/>
-        </w:rPr>
-        <w:t xml:space="preserve">Mission: </w:t>
-      </w:r>
-      <w:r>
-        <w:t xml:space="preserve">Map strange anomalies around the orbit of a moon of </w:t>
+        <w:t xml:space="preserve">Mission: Map strange anomalies around the orbit of a moon of </w:t>
       </w:r>
       <w:r>
         <w:t>SD-4</w:t>
       </w:r>
     </w:p>
     <w:p>
-      <w:pPr>
-        <w:rPr>
-          <w:b/>
-          <w:bCs/>
-        </w:rPr>
-      </w:pPr>
-      <w:r>
-        <w:rPr>
-          <w:b/>
-          <w:bCs/>
-        </w:rPr>
+      <w:r>
         <w:t>Characters:</w:t>
       </w:r>
     </w:p>
     <w:p>
       <w:r>
-        <w:rPr>
-          <w:b/>
-          <w:bCs/>
-        </w:rPr>
         <w:t>Natalia</w:t>
       </w:r>
       <w:r>
-        <w:rPr>
-          <w:b/>
-          <w:bCs/>
-        </w:rPr>
-        <w:t xml:space="preserve"> -</w:t>
+        <w:t xml:space="preserve"> - </w:t>
+      </w:r>
+      <w:r>
+        <w:t xml:space="preserve"> Nat. </w:t>
+      </w:r>
+      <w:r>
+        <w:t>Ship Systems Analyst</w:t>
+      </w:r>
+    </w:p>
+    <w:p>
+      <w:r>
+        <w:t>Chef – “Aww hell naw” “This ain’t my first barbecue”.</w:t>
+      </w:r>
+    </w:p>
+    <w:p/>
+    <w:p>
+      <w:r>
+        <w:t>Phase 1:</w:t>
+      </w:r>
+      <w:r>
+        <w:t xml:space="preserve"> The Awakening</w:t>
+      </w:r>
+    </w:p>
+    <w:p>
+      <w:r>
+        <w:t xml:space="preserve">Awake. </w:t>
+      </w:r>
+      <w:r>
+        <w:t>Find clothes</w:t>
+      </w:r>
+      <w:r>
+        <w:t>,</w:t>
+      </w:r>
+      <w:r>
+        <w:t xml:space="preserve"> broken</w:t>
+      </w:r>
+      <w:r>
+        <w:t xml:space="preserve"> radio </w:t>
+      </w:r>
+      <w:r>
+        <w:t>and maintenance jack. Open locked door with it.</w:t>
+      </w:r>
+    </w:p>
+    <w:p>
+      <w:r>
+        <w:t>Phase 2: All Is Not Well</w:t>
+      </w:r>
+    </w:p>
+    <w:p>
+      <w:r>
+        <w:t>Door behind shuts</w:t>
+      </w:r>
+      <w:r>
+        <w:t>. There is very little light.</w:t>
+      </w:r>
+    </w:p>
+    <w:p>
+      <w:r>
+        <w:t>Medical labs has keycard.</w:t>
+      </w:r>
+    </w:p>
+    <w:p>
+      <w:r>
+        <w:t>Environmental Controls needs passcode from the labs. Inside you find flashlight.</w:t>
+      </w:r>
+    </w:p>
+    <w:p>
+      <w:r>
+        <w:t>Upstairs has locked door that can be opened with a welder</w:t>
+      </w:r>
+    </w:p>
+    <w:p>
+      <w:r>
+        <w:t>Upstairs has utility room that has a welder.</w:t>
+      </w:r>
+    </w:p>
+    <w:p>
+      <w:r>
+        <w:t xml:space="preserve">Cargo bay is too dark to venture without light. </w:t>
+      </w:r>
+    </w:p>
+    <w:p/>
+    <w:p>
+      <w:r>
+        <w:t xml:space="preserve">Phase 3: </w:t>
+      </w:r>
+      <w:r>
+        <w:t xml:space="preserve">Meeting Chef and </w:t>
+      </w:r>
+      <w:r>
+        <w:t>Alien Introduction</w:t>
+      </w:r>
+    </w:p>
+    <w:p>
+      <w:r>
+        <w:t>Door shuts behind and lights come on. Meet Chief who tells you he isolated a few sections of the ship and managed to turn lights on.</w:t>
       </w:r>
       <w:r>
         <w:t xml:space="preserve"> </w:t>
       </w:r>
-      <w:r>
-        <w:t xml:space="preserve"> Nat. </w:t>
-      </w:r>
-      <w:r>
-        <w:rPr>
-          <w:b/>
-          <w:bCs/>
-        </w:rPr>
-        <w:t>Ship Systems Analyst</w:t>
-      </w:r>
-    </w:p>
-    <w:p>
-      <w:pPr>
-        <w:rPr>
-          <w:b/>
-          <w:bCs/>
-        </w:rPr>
-      </w:pPr>
-      <w:r>
-        <w:rPr>
-          <w:b/>
-          <w:bCs/>
-        </w:rPr>
-        <w:t>Chef – “Aww hell naw” “This ain’t my first barbecue”.</w:t>
-      </w:r>
-    </w:p>
-    <w:p>
-      <w:pPr>
-        <w:rPr>
-          <w:b/>
-          <w:bCs/>
-        </w:rPr>
-      </w:pPr>
-    </w:p>
-    <w:p>
-      <w:pPr>
-        <w:rPr>
-          <w:b/>
-          <w:bCs/>
-        </w:rPr>
-      </w:pPr>
-      <w:r>
-        <w:rPr>
-          <w:b/>
-          <w:bCs/>
-        </w:rPr>
-        <w:t>Phase 1:</w:t>
-      </w:r>
-      <w:r>
-        <w:rPr>
-          <w:b/>
-          <w:bCs/>
-        </w:rPr>
-        <w:t xml:space="preserve"> The Awakening</w:t>
-      </w:r>
-    </w:p>
-    <w:p>
-      <w:r>
-        <w:t xml:space="preserve">Awake. </w:t>
-      </w:r>
-      <w:r>
-        <w:t>Find clothes</w:t>
-      </w:r>
-      <w:r>
-        <w:t>,</w:t>
-      </w:r>
-      <w:r>
-        <w:t xml:space="preserve"> broken</w:t>
-      </w:r>
-      <w:r>
-        <w:t xml:space="preserve"> radio </w:t>
-      </w:r>
-      <w:r>
-        <w:t>and maintenance jack. Open locked door with it.</w:t>
-      </w:r>
-    </w:p>
-    <w:p>
-      <w:pPr>
-        <w:rPr>
-          <w:b/>
-          <w:bCs/>
-        </w:rPr>
-      </w:pPr>
-      <w:r>
-        <w:rPr>
-          <w:b/>
-          <w:bCs/>
-        </w:rPr>
-        <w:t>Phase 2: All Is Not Well</w:t>
-      </w:r>
-    </w:p>
-    <w:p>
-      <w:r>
-        <w:t>Door behind shuts</w:t>
-      </w:r>
-      <w:r>
-        <w:t>. There is very little light.</w:t>
-      </w:r>
-    </w:p>
-    <w:p>
-      <w:r>
-        <w:t>Medical labs has keycard.</w:t>
-      </w:r>
-    </w:p>
-    <w:p>
-      <w:r>
-        <w:t>Environmental Controls needs passcode from the labs. Inside you find flashlight.</w:t>
-      </w:r>
-    </w:p>
-    <w:p>
-      <w:r>
-        <w:t>Upstairs has locked door that can be opened with a welder</w:t>
-      </w:r>
-    </w:p>
-    <w:p>
-      <w:r>
-        <w:t>Upstairs has utility room that has a welder.</w:t>
-      </w:r>
-    </w:p>
-    <w:p>
-      <w:r>
-        <w:t xml:space="preserve">Cargo bay is too dark to venture without light. </w:t>
+    </w:p>
+    <w:p>
+      <w:r>
+        <w:t>Chief and Nat go towards a goal but are separated due to a door slamming shut and alarms going off.</w:t>
+      </w:r>
+    </w:p>
+    <w:p>
+      <w:r>
+        <w:t>Loss: The shock causes Nat to momentarily lose her grip on the flashlight, and the heavy vibration sends it skittering/rolling into a drainage grating or a deep crevice next to the door.</w:t>
+      </w:r>
+    </w:p>
+    <w:p>
+      <w:r>
+        <w:t>Chief radios and tells Nat to hide and then runs away.</w:t>
+      </w:r>
+    </w:p>
+    <w:p>
+      <w:r>
+        <w:t>Alien enters. Nat hides and finds a vent to get away from the room.</w:t>
       </w:r>
     </w:p>
     <w:p/>
-    <w:p>
-      <w:pPr>
-        <w:rPr>
-          <w:b/>
-          <w:bCs/>
-        </w:rPr>
-      </w:pPr>
-      <w:r>
-        <w:rPr>
-          <w:b/>
-          <w:bCs/>
-        </w:rPr>
-        <w:t xml:space="preserve">Phase 3: </w:t>
-      </w:r>
-      <w:r>
-        <w:rPr>
-          <w:b/>
-          <w:bCs/>
-        </w:rPr>
-        <w:t xml:space="preserve">Meeting Chef and </w:t>
-      </w:r>
-      <w:r>
-        <w:rPr>
-          <w:b/>
-          <w:bCs/>
-        </w:rPr>
-        <w:t>Alien Introduction</w:t>
-      </w:r>
-    </w:p>
-    <w:p>
-      <w:r>
-        <w:t>Door shuts behind and lights come on. Meet Chief who tells you he isolated a few sections of the ship and managed to turn lights on.</w:t>
-      </w:r>
-      <w:r>
-        <w:t xml:space="preserve"> </w:t>
-      </w:r>
-    </w:p>
-    <w:p>
-      <w:r>
-        <w:t>Chief and Nat go towards a goal but are separated due to a door slamming shut and alarms going off.</w:t>
-      </w:r>
-    </w:p>
-    <w:p>
-      <w:r>
-        <w:t>Loss: The shock causes Nat to momentarily lose her grip on the flashlight, and the heavy vibration sends it skittering/rolling into a drainage grating or a deep crevice next to the door.</w:t>
-      </w:r>
-    </w:p>
-    <w:p>
-      <w:r>
-        <w:t>Chief radios and tells Nat to hide and then runs away.</w:t>
-      </w:r>
-    </w:p>
-    <w:p>
-      <w:r>
-        <w:t>Alien enters. Nat hides and finds a vent to get away from the room.</w:t>
-      </w:r>
-    </w:p>
-    <w:p>
-      <w:pPr>
-        <w:rPr>
-          <w:b/>
-          <w:bCs/>
-        </w:rPr>
-      </w:pPr>
-    </w:p>
-    <w:p>
-      <w:pPr>
-        <w:rPr>
-          <w:b/>
-          <w:bCs/>
-        </w:rPr>
-      </w:pPr>
-    </w:p>
-    <w:p>
-      <w:pPr>
-        <w:rPr>
-          <w:b/>
-          <w:bCs/>
-        </w:rPr>
-      </w:pPr>
-      <w:r>
-        <w:rPr>
-          <w:b/>
-          <w:bCs/>
-        </w:rPr>
-        <w:lastRenderedPageBreak/>
+    <w:p/>
+    <w:p>
+      <w:r>
         <w:t>Phase 4: Exploration and Discovery</w:t>
       </w:r>
       <w:r>
-        <w:rPr>
-          <w:b/>
-          <w:bCs/>
-        </w:rPr>
-        <w:t xml:space="preserve"> - </w:t>
-      </w:r>
-      <w:r>
-        <w:rPr>
-          <w:b/>
-          <w:bCs/>
-        </w:rPr>
-        <w:t>The Outer Decks</w:t>
+        <w:t xml:space="preserve"> - The Outer Decks</w:t>
       </w:r>
     </w:p>
     <w:p>
@@ -390,10 +235,7 @@
     </w:p>
     <w:p>
       <w:r>
-        <w:t xml:space="preserve">Cargo Bay Observation Deck also has an icon for </w:t>
-      </w:r>
-      <w:r>
-        <w:t>Power Bus Distribution Panel</w:t>
+        <w:t>Cargo Bay Observation Deck also has an icon for Power Bus Distribution Panel</w:t>
       </w:r>
     </w:p>
     <w:p>
@@ -412,97 +254,94 @@
     </w:p>
     <w:p/>
     <w:p>
-      <w:pPr>
+      <w:r>
+        <w:t>Phase 5: Powering Up the Escape Pods</w:t>
+      </w:r>
+      <w:r>
+        <w:t xml:space="preserve"> - Overload</w:t>
+      </w:r>
+    </w:p>
+    <w:p>
+      <w:r>
+        <w:t>Chief finds a flamethrower “I can fry some spider eggs with this one”</w:t>
+      </w:r>
+    </w:p>
+    <w:p>
+      <w:r>
+        <w:t>Chef's Realization: The Chef realizes his final action must be manual. He uses the Comm Unit to instruct Nat that she must go below deck to the backup system.</w:t>
+      </w:r>
+    </w:p>
+    <w:p>
+      <w:r>
+        <w:t>Final location:</w:t>
+      </w:r>
+    </w:p>
+    <w:p>
+      <w:r>
+        <w:t>Auxiliary Reactor Control Room</w:t>
+      </w:r>
+    </w:p>
+    <w:p>
+      <w:r>
+        <w:t>Final words:</w:t>
+      </w:r>
+    </w:p>
+    <w:p>
+      <w:r>
+        <w:t>“This dinner is served cold”</w:t>
+      </w:r>
+    </w:p>
+    <w:p>
+      <w:r>
+        <w:t>Phase 6: Escape</w:t>
+      </w:r>
+      <w:r>
+        <w:t xml:space="preserve"> - Exodus or Breakout</w:t>
+      </w:r>
+    </w:p>
+    <w:p/>
+    <w:p/>
+    <w:p/>
+    <w:p>
+      <w:r>
+        <w:t>You finish forcing the lever, and the power bus hums back to life. Just then, you glance out the massive control room window into the Cargo Bay. You spot Tanaka, still in his technician uniform, moving erratically across the deck below. He seems completely lost, possibly injured.</w:t>
+      </w:r>
+      <w:r>
+        <w:t xml:space="preserve"> \n\n</w:t>
+      </w:r>
+      <w:r>
+        <w:t>A sudden impossibly large shadow stretches across the cargo bay floor, falling from the high ceiling where no shadows should exist. You look up and see the colossal arachnoid</w:t>
+      </w:r>
+      <w:r>
+        <w:t xml:space="preserve"> creature</w:t>
+      </w:r>
+      <w:r>
+        <w:t xml:space="preserve"> drop</w:t>
+      </w:r>
+      <w:r>
+        <w:t>ping</w:t>
+      </w:r>
+      <w:r>
+        <w:t xml:space="preserve"> like a silent anchor, instantly closing the distance to the floor. The terrifying clicking sound begins, sharp and deafening, echoing up from the vast bay.</w:t>
+      </w:r>
+      <w:r>
+        <w:t xml:space="preserve"> </w:t>
+      </w:r>
+      <w:r>
+        <w:t>\n\n</w:t>
+      </w:r>
+      <w:r>
+        <w:t xml:space="preserve">Instinct takes over and you </w:t>
+      </w:r>
+      <w:r>
         <w:rPr>
           <w:b/>
           <w:bCs/>
         </w:rPr>
-      </w:pPr>
-      <w:r>
-        <w:rPr>
-          <w:b/>
-          <w:bCs/>
-        </w:rPr>
-        <w:t xml:space="preserve">Phase 5: </w:t>
-      </w:r>
-      <w:r>
-        <w:rPr>
-          <w:b/>
-          <w:bCs/>
-        </w:rPr>
-        <w:t>Powering Up the Escape Pods</w:t>
-      </w:r>
-      <w:r>
-        <w:rPr>
-          <w:b/>
-          <w:bCs/>
-        </w:rPr>
-        <w:t xml:space="preserve"> - Overload</w:t>
-      </w:r>
-    </w:p>
-    <w:p>
-      <w:r>
-        <w:t>Chief finds a flamethrower “I can fry some spider eggs with this one”</w:t>
-      </w:r>
-    </w:p>
-    <w:p>
-      <w:r>
-        <w:t>Chef's Realization: The Chef realizes his final action must be manual. He uses the Comm Unit to instruct Nat that she must go below deck to the backup system.</w:t>
-      </w:r>
-    </w:p>
-    <w:p>
-      <w:r>
-        <w:t>Final location:</w:t>
-      </w:r>
-    </w:p>
-    <w:p>
-      <w:r>
-        <w:t>Auxiliary Reactor Control Room</w:t>
-      </w:r>
-    </w:p>
-    <w:p>
-      <w:r>
-        <w:t>Final words:</w:t>
-      </w:r>
-    </w:p>
-    <w:p>
-      <w:r>
-        <w:t>“</w:t>
-      </w:r>
-      <w:r>
-        <w:t>This dinner is served cold</w:t>
-      </w:r>
-      <w:r>
-        <w:t>”</w:t>
-      </w:r>
-    </w:p>
-    <w:p>
-      <w:pPr>
-        <w:rPr>
-          <w:b/>
-          <w:bCs/>
-        </w:rPr>
-      </w:pPr>
-      <w:r>
-        <w:rPr>
-          <w:b/>
-          <w:bCs/>
-        </w:rPr>
-        <w:t>Phase 6: Escape</w:t>
-      </w:r>
-      <w:r>
-        <w:rPr>
-          <w:b/>
-          <w:bCs/>
-        </w:rPr>
-        <w:t xml:space="preserve"> - </w:t>
-      </w:r>
-      <w:r>
-        <w:rPr>
-          <w:b/>
-          <w:bCs/>
-        </w:rPr>
-        <w:t>Exodus or Breakout</w:t>
+        <w:t>duck low behind the inert consoles</w:t>
+      </w:r>
+      <w:r>
+        <w:t>, shielding your eyes. You don't see the impact, but the clicking quickly gives way to a sickening, muffled crunch and a brief, strangled cry that is abruptly cut short. When the silence returns, it is heavy and absolute. You know Tanaka didn't make it.</w:t>
       </w:r>
     </w:p>
     <w:sectPr>
@@ -1307,7 +1146,6 @@
   <w:style w:type="character" w:default="1" w:styleId="DefaultParagraphFont">
     <w:name w:val="Default Paragraph Font"/>
     <w:uiPriority w:val="1"/>
-    <w:semiHidden/>
     <w:unhideWhenUsed/>
   </w:style>
   <w:style w:type="table" w:default="1" w:styleId="TableNormal">

</xml_diff>

<commit_message>
Act 6 final act started. Not much until done.
</commit_message>
<xml_diff>
--- a/Design_documents/Quick story design.docx
+++ b/Design_documents/Quick story design.docx
@@ -29,10 +29,18 @@
         <w:t>Natalia</w:t>
       </w:r>
       <w:r>
-        <w:t xml:space="preserve"> - </w:t>
-      </w:r>
-      <w:r>
-        <w:t xml:space="preserve"> Nat. </w:t>
+        <w:t xml:space="preserve"> </w:t>
+      </w:r>
+      <w:proofErr w:type="gramStart"/>
+      <w:r>
+        <w:t xml:space="preserve">- </w:t>
+      </w:r>
+      <w:r>
+        <w:t xml:space="preserve"> Nat.</w:t>
+      </w:r>
+      <w:proofErr w:type="gramEnd"/>
+      <w:r>
+        <w:t xml:space="preserve"> </w:t>
       </w:r>
       <w:r>
         <w:t>Ship Systems Analyst</w:t>
@@ -103,7 +111,15 @@
     </w:p>
     <w:p>
       <w:r>
-        <w:t>Medical labs has keycard.</w:t>
+        <w:t xml:space="preserve">Medical labs </w:t>
+      </w:r>
+      <w:proofErr w:type="gramStart"/>
+      <w:r>
+        <w:t>has</w:t>
+      </w:r>
+      <w:proofErr w:type="gramEnd"/>
+      <w:r>
+        <w:t xml:space="preserve"> keycard.</w:t>
       </w:r>
     </w:p>
     <w:p>
@@ -259,8 +275,13 @@
       <w:r>
         <w:t xml:space="preserve">SART is closed behind a </w:t>
       </w:r>
-      <w:r>
-        <w:t xml:space="preserve">high tech locker that has malfunctioned. </w:t>
+      <w:proofErr w:type="gramStart"/>
+      <w:r>
+        <w:t>high tech</w:t>
+      </w:r>
+      <w:proofErr w:type="gramEnd"/>
+      <w:r>
+        <w:t xml:space="preserve"> locker that has malfunctioned. </w:t>
       </w:r>
       <w:r>
         <w:t>You need to open it from Server Array terminal</w:t>
@@ -340,6 +361,58 @@
     <w:p>
       <w:r>
         <w:t>Sorry, eight-legs—this ship already has a countdown, and you’re out of time</w:t>
+      </w:r>
+    </w:p>
+    <w:p/>
+    <w:p/>
+    <w:p>
+      <w:r>
+        <w:t>Final sequence</w:t>
+      </w:r>
+    </w:p>
+    <w:p>
+      <w:r>
+        <w:lastRenderedPageBreak/>
+        <w:t xml:space="preserve">Nat scrambles into the pilot seat of </w:t>
+      </w:r>
+      <w:r>
+        <w:rPr>
+          <w:b/>
+          <w:bCs/>
+        </w:rPr>
+        <w:t>The Tantalus Ark</w:t>
+      </w:r>
+      <w:r>
+        <w:t xml:space="preserve"> and slams the launch sequence. The vessel shudders violently, straining against an unseen force. You look out the viewport and see the </w:t>
+      </w:r>
+      <w:r>
+        <w:rPr>
+          <w:b/>
+          <w:bCs/>
+        </w:rPr>
+        <w:t>colossal arachnid</w:t>
+      </w:r>
+      <w:r>
+        <w:t xml:space="preserve"> dominating the launch bay. It has </w:t>
+      </w:r>
+      <w:r>
+        <w:rPr>
+          <w:b/>
+          <w:bCs/>
+        </w:rPr>
+        <w:t>driven several spike-like forelegs deep into the magnetic launch rail structure</w:t>
+      </w:r>
+      <w:r>
+        <w:t xml:space="preserve">, anchoring itself and acting as a massive organic brake. The console blares: </w:t>
+      </w:r>
+      <w:r>
+        <w:rPr>
+          <w:b/>
+          <w:bCs/>
+          <w:i/>
+          <w:iCs/>
+        </w:rPr>
+        <w:t>LAUNCH SEAL FAILURE. MANUAL OVERRIDE REQUIRED.</w:t>
       </w:r>
     </w:p>
     <w:sectPr>

</xml_diff>